<commit_message>
fix: Correct HW-1 Header
</commit_message>
<xml_diff>
--- a/Fall-2019/HW-1/HW-1.docx
+++ b/Fall-2019/HW-1/HW-1.docx
@@ -1957,8 +1957,10 @@
         <w:szCs w:val="24"/>
         <w:rtl/>
       </w:rPr>
-      <w:t>صفر</w:t>
-    </w:r>
+      <w:t>اول</w:t>
+    </w:r>
+    <w:bookmarkStart w:id="0" w:name="_GoBack"/>
+    <w:bookmarkEnd w:id="0"/>
     <w:r>
       <w:rPr>
         <w:color w:val="404040" w:themeColor="text1" w:themeTint="BF"/>
@@ -2041,8 +2043,6 @@
       </w:rPr>
       <w:t>۳ آبان</w:t>
     </w:r>
-    <w:bookmarkStart w:id="0" w:name="_GoBack"/>
-    <w:bookmarkEnd w:id="0"/>
   </w:p>
 </w:hdr>
 </file>
@@ -3797,7 +3797,7 @@
 </file>
 
 <file path=customXml/itemProps1.xml><?xml version="1.0" encoding="utf-8"?>
-<ds:datastoreItem xmlns:ds="http://schemas.openxmlformats.org/officeDocument/2006/customXml" ds:itemID="{FA1CF084-676E-4402-8BAA-D072772D9037}">
+<ds:datastoreItem xmlns:ds="http://schemas.openxmlformats.org/officeDocument/2006/customXml" ds:itemID="{4D424556-A30A-46E7-8750-2B5A1030F061}">
   <ds:schemaRefs>
     <ds:schemaRef ds:uri="http://schemas.openxmlformats.org/officeDocument/2006/bibliography"/>
   </ds:schemaRefs>

</xml_diff>